<commit_message>
todas las tablas finalizadas
</commit_message>
<xml_diff>
--- a/acta.docx
+++ b/acta.docx
@@ -2504,6 +2504,10 @@
     <w:p/>
     <w:p/>
     <w:p/>
+    <w:p/>
+    <w:p/>
+    <w:p/>
+    <w:p/>
     <w:tbl>
       <w:tblPr>
         <w:tblStyle w:val="Tablaconcuadrcula"/>
@@ -3581,7 +3585,7 @@
           </w:tcPr>
           <w:p>
             <w:r>
-              <w:t>Resultado de Aprendizaje</w:t>
+              <w:t>Resultado de Aprendizaje sin Evaluar</w:t>
             </w:r>
           </w:p>
         </w:tc>
@@ -4004,6 +4008,645 @@
           <w:p>
             <w:r>
               <w:t>669168 - RAP 3. CODIFICAR EL SOFTWARE EMPLEANDO EL LENGUAJE DE PROGRAMACIÓN SELECCIONADO.</w:t>
+            </w:r>
+          </w:p>
+        </w:tc>
+      </w:tr>
+    </w:tbl>
+    <w:p/>
+    <w:tbl>
+      <w:tblPr>
+        <w:tblStyle w:val="Tablaconcuadrcula"/>
+        <w:tblW w:type="auto" w:w="0"/>
+        <w:tblLook w:firstColumn="1" w:firstRow="1" w:lastColumn="0" w:lastRow="0" w:noHBand="0" w:noVBand="1" w:val="04A0"/>
+      </w:tblPr>
+      <w:tblGrid>
+        <w:gridCol w:w="1881"/>
+        <w:gridCol w:w="1881"/>
+        <w:gridCol w:w="1881"/>
+        <w:gridCol w:w="1881"/>
+        <w:gridCol w:w="1881"/>
+      </w:tblGrid>
+      <w:tr>
+        <w:tc>
+          <w:tcPr>
+            <w:tcW w:type="dxa" w:w="1881"/>
+          </w:tcPr>
+          <w:p>
+            <w:r>
+              <w:t>Nombre completo Instructor</w:t>
+            </w:r>
+          </w:p>
+        </w:tc>
+        <w:tc>
+          <w:tcPr>
+            <w:tcW w:type="dxa" w:w="1881"/>
+          </w:tcPr>
+          <w:p>
+            <w:r>
+              <w:t>Estado Instructor</w:t>
+            </w:r>
+          </w:p>
+        </w:tc>
+        <w:tc>
+          <w:tcPr>
+            <w:tcW w:type="dxa" w:w="1881"/>
+          </w:tcPr>
+          <w:p>
+            <w:r>
+              <w:t>Competencia</w:t>
+            </w:r>
+          </w:p>
+        </w:tc>
+        <w:tc>
+          <w:tcPr>
+            <w:tcW w:type="dxa" w:w="1881"/>
+          </w:tcPr>
+          <w:p>
+            <w:r>
+              <w:t>Horas Programadas en sofia plus</w:t>
+            </w:r>
+          </w:p>
+        </w:tc>
+        <w:tc>
+          <w:tcPr>
+            <w:tcW w:type="dxa" w:w="1881"/>
+          </w:tcPr>
+          <w:p>
+            <w:r>
+              <w:t>Horas Planeacion</w:t>
+            </w:r>
+          </w:p>
+        </w:tc>
+      </w:tr>
+      <w:tr>
+        <w:tc>
+          <w:tcPr>
+            <w:tcW w:type="dxa" w:w="1881"/>
+          </w:tcPr>
+          <w:p>
+            <w:r>
+              <w:t>DAVID GUILLERMO ACEVEDO CARDENAS</w:t>
+            </w:r>
+          </w:p>
+        </w:tc>
+        <w:tc>
+          <w:tcPr>
+            <w:tcW w:type="dxa" w:w="1881"/>
+          </w:tcPr>
+          <w:p>
+            <w:r>
+              <w:t>Activo</w:t>
+            </w:r>
+          </w:p>
+        </w:tc>
+        <w:tc>
+          <w:tcPr>
+            <w:tcW w:type="dxa" w:w="1881"/>
+          </w:tcPr>
+          <w:p>
+            <w:r>
+              <w:t>ADMINISTRAR BASE DE DATOS DE ACUERDO CON LOS ESTÁNDARES Y REQUISITOS TÉCNICOS</w:t>
+            </w:r>
+          </w:p>
+        </w:tc>
+        <w:tc>
+          <w:tcPr>
+            <w:tcW w:type="dxa" w:w="1881"/>
+          </w:tcPr>
+          <w:p>
+            <w:r>
+              <w:t>144.0</w:t>
+            </w:r>
+          </w:p>
+        </w:tc>
+        <w:tc>
+          <w:tcPr>
+            <w:tcW w:type="dxa" w:w="1881"/>
+          </w:tcPr>
+          <w:p>
+            <w:r>
+              <w:t>nan</w:t>
+            </w:r>
+          </w:p>
+        </w:tc>
+      </w:tr>
+      <w:tr>
+        <w:tc>
+          <w:tcPr>
+            <w:tcW w:type="dxa" w:w="1881"/>
+          </w:tcPr>
+          <w:p>
+            <w:r>
+              <w:t>FAIBER ADRIAN ABRIL ALVARADO</w:t>
+            </w:r>
+          </w:p>
+        </w:tc>
+        <w:tc>
+          <w:tcPr>
+            <w:tcW w:type="dxa" w:w="1881"/>
+          </w:tcPr>
+          <w:p>
+            <w:r>
+              <w:t>Activo</w:t>
+            </w:r>
+          </w:p>
+        </w:tc>
+        <w:tc>
+          <w:tcPr>
+            <w:tcW w:type="dxa" w:w="1881"/>
+          </w:tcPr>
+          <w:p>
+            <w:r>
+              <w:t>DESARROLLAR LA SOLUCIÓN DE SOFTWARE DE ACUERDO CON EL DISEÑO Y METODOLOGÍAS DE DESARROLLO</w:t>
+            </w:r>
+          </w:p>
+        </w:tc>
+        <w:tc>
+          <w:tcPr>
+            <w:tcW w:type="dxa" w:w="1881"/>
+          </w:tcPr>
+          <w:p>
+            <w:r>
+              <w:t>160.0</w:t>
+            </w:r>
+          </w:p>
+        </w:tc>
+        <w:tc>
+          <w:tcPr>
+            <w:tcW w:type="dxa" w:w="1881"/>
+          </w:tcPr>
+          <w:p>
+            <w:r>
+              <w:t>nan</w:t>
+            </w:r>
+          </w:p>
+        </w:tc>
+      </w:tr>
+      <w:tr>
+        <w:tc>
+          <w:tcPr>
+            <w:tcW w:type="dxa" w:w="1881"/>
+          </w:tcPr>
+          <w:p>
+            <w:r>
+              <w:t>DAVID GUILLERMO ACEVEDO CARDENAS</w:t>
+            </w:r>
+          </w:p>
+        </w:tc>
+        <w:tc>
+          <w:tcPr>
+            <w:tcW w:type="dxa" w:w="1881"/>
+          </w:tcPr>
+          <w:p>
+            <w:r>
+              <w:t>Activo</w:t>
+            </w:r>
+          </w:p>
+        </w:tc>
+        <w:tc>
+          <w:tcPr>
+            <w:tcW w:type="dxa" w:w="1881"/>
+          </w:tcPr>
+          <w:p>
+            <w:r>
+              <w:t>DESARROLLAR LA SOLUCIÓN DE SOFTWARE DE ACUERDO CON EL DISEÑO Y METODOLOGÍAS DE DESARROLLO</w:t>
+            </w:r>
+          </w:p>
+        </w:tc>
+        <w:tc>
+          <w:tcPr>
+            <w:tcW w:type="dxa" w:w="1881"/>
+          </w:tcPr>
+          <w:p>
+            <w:r>
+              <w:t>228.0</w:t>
+            </w:r>
+          </w:p>
+        </w:tc>
+        <w:tc>
+          <w:tcPr>
+            <w:tcW w:type="dxa" w:w="1881"/>
+          </w:tcPr>
+          <w:p>
+            <w:r>
+              <w:t>nan</w:t>
+            </w:r>
+          </w:p>
+        </w:tc>
+      </w:tr>
+      <w:tr>
+        <w:tc>
+          <w:tcPr>
+            <w:tcW w:type="dxa" w:w="1881"/>
+          </w:tcPr>
+          <w:p>
+            <w:r>
+              <w:t>MARIA NIYERET BARRERA RUIZ</w:t>
+            </w:r>
+          </w:p>
+        </w:tc>
+        <w:tc>
+          <w:tcPr>
+            <w:tcW w:type="dxa" w:w="1881"/>
+          </w:tcPr>
+          <w:p>
+            <w:r>
+              <w:t>Activo</w:t>
+            </w:r>
+          </w:p>
+        </w:tc>
+        <w:tc>
+          <w:tcPr>
+            <w:tcW w:type="dxa" w:w="1881"/>
+          </w:tcPr>
+          <w:p>
+            <w:r>
+              <w:t>DESARROLLAR PROCESOS DE COMUNICACIÓN EFICACES Y EFECTIVOS, TENIENDO EN CUENTA SITUACIONES  DE ORDEN SOCIAL, PERSONAL Y PRODUCTIVO.</w:t>
+            </w:r>
+          </w:p>
+        </w:tc>
+        <w:tc>
+          <w:tcPr>
+            <w:tcW w:type="dxa" w:w="1881"/>
+          </w:tcPr>
+          <w:p>
+            <w:r>
+              <w:t>48.0</w:t>
+            </w:r>
+          </w:p>
+        </w:tc>
+        <w:tc>
+          <w:tcPr>
+            <w:tcW w:type="dxa" w:w="1881"/>
+          </w:tcPr>
+          <w:p>
+            <w:r>
+              <w:t>48.0</w:t>
+            </w:r>
+          </w:p>
+        </w:tc>
+      </w:tr>
+      <w:tr>
+        <w:tc>
+          <w:tcPr>
+            <w:tcW w:type="dxa" w:w="1881"/>
+          </w:tcPr>
+          <w:p>
+            <w:r>
+              <w:t>PEDRO FELIX PINTO VARGAS</w:t>
+            </w:r>
+          </w:p>
+        </w:tc>
+        <w:tc>
+          <w:tcPr>
+            <w:tcW w:type="dxa" w:w="1881"/>
+          </w:tcPr>
+          <w:p>
+            <w:r>
+              <w:t>Activo</w:t>
+            </w:r>
+          </w:p>
+        </w:tc>
+        <w:tc>
+          <w:tcPr>
+            <w:tcW w:type="dxa" w:w="1881"/>
+          </w:tcPr>
+          <w:p>
+            <w:r>
+              <w:t>Enrique Low Murtra-Interactuar en el contexto productivo y social de acuerdo con principios  éticos para la construcción de una cultura de paz.</w:t>
+            </w:r>
+          </w:p>
+        </w:tc>
+        <w:tc>
+          <w:tcPr>
+            <w:tcW w:type="dxa" w:w="1881"/>
+          </w:tcPr>
+          <w:p>
+            <w:r>
+              <w:t>48.0</w:t>
+            </w:r>
+          </w:p>
+        </w:tc>
+        <w:tc>
+          <w:tcPr>
+            <w:tcW w:type="dxa" w:w="1881"/>
+          </w:tcPr>
+          <w:p>
+            <w:r>
+              <w:t>48.0</w:t>
+            </w:r>
+          </w:p>
+        </w:tc>
+      </w:tr>
+      <w:tr>
+        <w:tc>
+          <w:tcPr>
+            <w:tcW w:type="dxa" w:w="1881"/>
+          </w:tcPr>
+          <w:p>
+            <w:r>
+              <w:t>FAIBER ADRIAN ABRIL ALVARADO</w:t>
+            </w:r>
+          </w:p>
+        </w:tc>
+        <w:tc>
+          <w:tcPr>
+            <w:tcW w:type="dxa" w:w="1881"/>
+          </w:tcPr>
+          <w:p>
+            <w:r>
+              <w:t>Activo</w:t>
+            </w:r>
+          </w:p>
+        </w:tc>
+        <w:tc>
+          <w:tcPr>
+            <w:tcW w:type="dxa" w:w="1881"/>
+          </w:tcPr>
+          <w:p>
+            <w:r>
+              <w:t>Establecer requisitos de la solución de software de acuerdo con estándares y procedimiento técnico</w:t>
+            </w:r>
+          </w:p>
+        </w:tc>
+        <w:tc>
+          <w:tcPr>
+            <w:tcW w:type="dxa" w:w="1881"/>
+          </w:tcPr>
+          <w:p>
+            <w:r>
+              <w:t>28.0</w:t>
+            </w:r>
+          </w:p>
+        </w:tc>
+        <w:tc>
+          <w:tcPr>
+            <w:tcW w:type="dxa" w:w="1881"/>
+          </w:tcPr>
+          <w:p>
+            <w:r>
+              <w:t>nan</w:t>
+            </w:r>
+          </w:p>
+        </w:tc>
+      </w:tr>
+      <w:tr>
+        <w:tc>
+          <w:tcPr>
+            <w:tcW w:type="dxa" w:w="1881"/>
+          </w:tcPr>
+          <w:p>
+            <w:r>
+              <w:t>DAVID GUILLERMO ACEVEDO CARDENAS</w:t>
+            </w:r>
+          </w:p>
+        </w:tc>
+        <w:tc>
+          <w:tcPr>
+            <w:tcW w:type="dxa" w:w="1881"/>
+          </w:tcPr>
+          <w:p>
+            <w:r>
+              <w:t>Activo</w:t>
+            </w:r>
+          </w:p>
+        </w:tc>
+        <w:tc>
+          <w:tcPr>
+            <w:tcW w:type="dxa" w:w="1881"/>
+          </w:tcPr>
+          <w:p>
+            <w:r>
+              <w:t>Establecer requisitos de la solución de software de acuerdo con estándares y procedimiento técnico</w:t>
+            </w:r>
+          </w:p>
+        </w:tc>
+        <w:tc>
+          <w:tcPr>
+            <w:tcW w:type="dxa" w:w="1881"/>
+          </w:tcPr>
+          <w:p>
+            <w:r>
+              <w:t>116.0</w:t>
+            </w:r>
+          </w:p>
+        </w:tc>
+        <w:tc>
+          <w:tcPr>
+            <w:tcW w:type="dxa" w:w="1881"/>
+          </w:tcPr>
+          <w:p>
+            <w:r>
+              <w:t>nan</w:t>
+            </w:r>
+          </w:p>
+        </w:tc>
+      </w:tr>
+      <w:tr>
+        <w:tc>
+          <w:tcPr>
+            <w:tcW w:type="dxa" w:w="1881"/>
+          </w:tcPr>
+          <w:p>
+            <w:r>
+              <w:t>LAURA JULIETH MOYANO GUTIERREZ</w:t>
+            </w:r>
+          </w:p>
+        </w:tc>
+        <w:tc>
+          <w:tcPr>
+            <w:tcW w:type="dxa" w:w="1881"/>
+          </w:tcPr>
+          <w:p>
+            <w:r>
+              <w:t>Activo</w:t>
+            </w:r>
+          </w:p>
+        </w:tc>
+        <w:tc>
+          <w:tcPr>
+            <w:tcW w:type="dxa" w:w="1881"/>
+          </w:tcPr>
+          <w:p>
+            <w:r>
+              <w:t>Fomentar cultura emprendedora según habilidades y competencias personales</w:t>
+            </w:r>
+          </w:p>
+        </w:tc>
+        <w:tc>
+          <w:tcPr>
+            <w:tcW w:type="dxa" w:w="1881"/>
+          </w:tcPr>
+          <w:p>
+            <w:r>
+              <w:t>40.0</w:t>
+            </w:r>
+          </w:p>
+        </w:tc>
+        <w:tc>
+          <w:tcPr>
+            <w:tcW w:type="dxa" w:w="1881"/>
+          </w:tcPr>
+          <w:p>
+            <w:r>
+              <w:t>48.0</w:t>
+            </w:r>
+          </w:p>
+        </w:tc>
+      </w:tr>
+      <w:tr>
+        <w:tc>
+          <w:tcPr>
+            <w:tcW w:type="dxa" w:w="1881"/>
+          </w:tcPr>
+          <w:p>
+            <w:r>
+              <w:t>FREDY ESTUPIÑAN EUGENIO</w:t>
+            </w:r>
+          </w:p>
+        </w:tc>
+        <w:tc>
+          <w:tcPr>
+            <w:tcW w:type="dxa" w:w="1881"/>
+          </w:tcPr>
+          <w:p>
+            <w:r>
+              <w:t>Activo</w:t>
+            </w:r>
+          </w:p>
+        </w:tc>
+        <w:tc>
+          <w:tcPr>
+            <w:tcW w:type="dxa" w:w="1881"/>
+          </w:tcPr>
+          <w:p>
+            <w:r>
+              <w:t>GENERAR HÁBITOS SALUDABLES DE VIDA MEDIANTE LA APLICACIÓN DE PROGRAMAS DE ACTIVIDAD FÍSICA EN LOS CONTEXTOS PRODUCTIVOS Y SOCIALES.</w:t>
+            </w:r>
+          </w:p>
+        </w:tc>
+        <w:tc>
+          <w:tcPr>
+            <w:tcW w:type="dxa" w:w="1881"/>
+          </w:tcPr>
+          <w:p>
+            <w:r>
+              <w:t>40.0</w:t>
+            </w:r>
+          </w:p>
+        </w:tc>
+        <w:tc>
+          <w:tcPr>
+            <w:tcW w:type="dxa" w:w="1881"/>
+          </w:tcPr>
+          <w:p>
+            <w:r>
+              <w:t>48.0</w:t>
+            </w:r>
+          </w:p>
+        </w:tc>
+      </w:tr>
+      <w:tr>
+        <w:tc>
+          <w:tcPr>
+            <w:tcW w:type="dxa" w:w="1881"/>
+          </w:tcPr>
+          <w:p>
+            <w:r>
+              <w:t>MARIA NIYERET BARRERA RUIZ</w:t>
+            </w:r>
+          </w:p>
+        </w:tc>
+        <w:tc>
+          <w:tcPr>
+            <w:tcW w:type="dxa" w:w="1881"/>
+          </w:tcPr>
+          <w:p>
+            <w:r>
+              <w:t>Activo</w:t>
+            </w:r>
+          </w:p>
+        </w:tc>
+        <w:tc>
+          <w:tcPr>
+            <w:tcW w:type="dxa" w:w="1881"/>
+          </w:tcPr>
+          <w:p>
+            <w:r>
+              <w:t>Resultado de Aprendizaje de la Inducción.</w:t>
+            </w:r>
+          </w:p>
+        </w:tc>
+        <w:tc>
+          <w:tcPr>
+            <w:tcW w:type="dxa" w:w="1881"/>
+          </w:tcPr>
+          <w:p>
+            <w:r>
+              <w:t>48.0</w:t>
+            </w:r>
+          </w:p>
+        </w:tc>
+        <w:tc>
+          <w:tcPr>
+            <w:tcW w:type="dxa" w:w="1881"/>
+          </w:tcPr>
+          <w:p>
+            <w:r>
+              <w:t>nan</w:t>
+            </w:r>
+          </w:p>
+        </w:tc>
+      </w:tr>
+      <w:tr>
+        <w:tc>
+          <w:tcPr>
+            <w:tcW w:type="dxa" w:w="1881"/>
+          </w:tcPr>
+          <w:p>
+            <w:r>
+              <w:t>ALIRIO TRIANA MARROQUIN</w:t>
+            </w:r>
+          </w:p>
+        </w:tc>
+        <w:tc>
+          <w:tcPr>
+            <w:tcW w:type="dxa" w:w="1881"/>
+          </w:tcPr>
+          <w:p>
+            <w:r>
+              <w:t>Activo</w:t>
+            </w:r>
+          </w:p>
+        </w:tc>
+        <w:tc>
+          <w:tcPr>
+            <w:tcW w:type="dxa" w:w="1881"/>
+          </w:tcPr>
+          <w:p>
+            <w:r>
+              <w:t>Utilizar herramientas informáticas de acuerdo con las necesidades de manejo de información</w:t>
+            </w:r>
+          </w:p>
+        </w:tc>
+        <w:tc>
+          <w:tcPr>
+            <w:tcW w:type="dxa" w:w="1881"/>
+          </w:tcPr>
+          <w:p>
+            <w:r>
+              <w:t>40.0</w:t>
+            </w:r>
+          </w:p>
+        </w:tc>
+        <w:tc>
+          <w:tcPr>
+            <w:tcW w:type="dxa" w:w="1881"/>
+          </w:tcPr>
+          <w:p>
+            <w:r>
+              <w:t>48.0</w:t>
             </w:r>
           </w:p>
         </w:tc>
@@ -4277,7 +4920,7 @@
         <w:lang w:eastAsia="es-CO"/>
       </w:rPr>
       <w:drawing>
-        <wp:anchor distT="0" distB="0" distL="114300" distR="114300" simplePos="0" relativeHeight="251663360" behindDoc="0" locked="0" layoutInCell="1" allowOverlap="1" wp14:anchorId="1518D40E" wp14:editId="748BD8A7">
+        <wp:anchor distT="0" distB="0" distL="114300" distR="114300" simplePos="0" relativeHeight="251663360" behindDoc="0" locked="0" layoutInCell="1" allowOverlap="1" wp14:anchorId="7119D977" wp14:editId="07B88C17">
           <wp:simplePos x="0" y="0"/>
           <wp:positionH relativeFrom="margin">
             <wp:align>center</wp:align>
@@ -4366,7 +5009,7 @@
         <w:lang w:eastAsia="es-CO"/>
       </w:rPr>
       <w:drawing>
-        <wp:anchor distT="0" distB="0" distL="114300" distR="114300" simplePos="0" relativeHeight="251661312" behindDoc="0" locked="0" layoutInCell="1" allowOverlap="1" wp14:anchorId="34036805" wp14:editId="01BA4A48">
+        <wp:anchor distT="0" distB="0" distL="114300" distR="114300" simplePos="0" relativeHeight="251661312" behindDoc="0" locked="0" layoutInCell="1" allowOverlap="1" wp14:anchorId="4DE30A86" wp14:editId="1A178B0D">
           <wp:simplePos x="0" y="0"/>
           <wp:positionH relativeFrom="margin">
             <wp:align>center</wp:align>
@@ -4461,7 +5104,7 @@
         <w:lang w:val="es-CO" w:eastAsia="es-CO"/>
       </w:rPr>
       <w:drawing>
-        <wp:anchor distT="0" distB="0" distL="114300" distR="114300" simplePos="0" relativeHeight="251659264" behindDoc="0" locked="0" layoutInCell="1" allowOverlap="1" wp14:anchorId="62C0640D" wp14:editId="09CB33E6">
+        <wp:anchor distT="0" distB="0" distL="114300" distR="114300" simplePos="0" relativeHeight="251659264" behindDoc="0" locked="0" layoutInCell="1" allowOverlap="1" wp14:anchorId="143E396F" wp14:editId="322E0448">
           <wp:simplePos x="0" y="0"/>
           <wp:positionH relativeFrom="margin">
             <wp:posOffset>3757295</wp:posOffset>
@@ -5956,25 +6599,6 @@
 </file>
 
 <file path=customXml/item1.xml><?xml version="1.0" encoding="utf-8"?>
-<?mso-contentType ?>
-<FormTemplates xmlns="http://schemas.microsoft.com/sharepoint/v3/contenttype/forms">
-  <Display>DocumentLibraryForm</Display>
-  <Edit>DocumentLibraryForm</Edit>
-  <New>DocumentLibraryForm</New>
-</FormTemplates>
-</file>
-
-<file path=customXml/item2.xml><?xml version="1.0" encoding="utf-8"?>
-<p:properties xmlns:p="http://schemas.microsoft.com/office/2006/metadata/properties" xmlns:xsi="http://www.w3.org/2001/XMLSchema-instance" xmlns:pc="http://schemas.microsoft.com/office/infopath/2007/PartnerControls">
-  <documentManagement/>
-</p:properties>
-</file>
-
-<file path=customXml/item3.xml><?xml version="1.0" encoding="utf-8"?>
-<b:Sources xmlns:b="http://schemas.openxmlformats.org/officeDocument/2006/bibliography" xmlns="http://schemas.openxmlformats.org/officeDocument/2006/bibliography" SelectedStyle="\APASixthEditionOfficeOnline.xsl" StyleName="APA" Version="6"/>
-</file>
-
-<file path=customXml/item4.xml><?xml version="1.0" encoding="utf-8"?>
 <ct:contentTypeSchema xmlns:ct="http://schemas.microsoft.com/office/2006/metadata/contentType" xmlns:ma="http://schemas.microsoft.com/office/2006/metadata/properties/metaAttributes" ct:_="" ma:_="" ma:contentTypeName="Document" ma:contentTypeID="0x010100BB27D44C9E92C44E80A327525A1EA580" ma:contentTypeVersion="14" ma:contentTypeDescription="Create a new document." ma:contentTypeScope="" ma:versionID="124cf15169e8a63e3ae83d18d06d4001">
   <xsd:schema xmlns:xsd="http://www.w3.org/2001/XMLSchema" xmlns:xs="http://www.w3.org/2001/XMLSchema" xmlns:p="http://schemas.microsoft.com/office/2006/metadata/properties" xmlns:ns3="f9835f2c-a5d8-47b8-88a4-77a3324b5592" xmlns:ns4="1bf1a7e0-185b-409f-818a-54ddd52a2afa" targetNamespace="http://schemas.microsoft.com/office/2006/metadata/properties" ma:root="true" ma:fieldsID="97073f4e8bd9c05b34a0a30bc5735749" ns3:_="" ns4:_="">
     <xsd:import namespace="f9835f2c-a5d8-47b8-88a4-77a3324b5592"/>
@@ -6203,32 +6827,26 @@
 </ct:contentTypeSchema>
 </file>
 
-<file path=customXml/itemProps1.xml><?xml version="1.0" encoding="utf-8"?>
-<ds:datastoreItem xmlns:ds="http://schemas.openxmlformats.org/officeDocument/2006/customXml" ds:itemID="{B210324B-DC52-4819-BB97-4677CA913DF0}">
-  <ds:schemaRefs>
-    <ds:schemaRef ds:uri="http://schemas.microsoft.com/sharepoint/v3/contenttype/forms"/>
-  </ds:schemaRefs>
-</ds:datastoreItem>
+<file path=customXml/item2.xml><?xml version="1.0" encoding="utf-8"?>
+<b:Sources xmlns:b="http://schemas.openxmlformats.org/officeDocument/2006/bibliography" xmlns="http://schemas.openxmlformats.org/officeDocument/2006/bibliography" SelectedStyle="\APASixthEditionOfficeOnline.xsl" StyleName="APA" Version="6"/>
 </file>
 
-<file path=customXml/itemProps2.xml><?xml version="1.0" encoding="utf-8"?>
-<ds:datastoreItem xmlns:ds="http://schemas.openxmlformats.org/officeDocument/2006/customXml" ds:itemID="{AA86475F-0A07-486D-98FD-E1DB59BD1C40}">
-  <ds:schemaRefs>
-    <ds:schemaRef ds:uri="http://schemas.microsoft.com/office/2006/metadata/properties"/>
-    <ds:schemaRef ds:uri="http://schemas.microsoft.com/office/infopath/2007/PartnerControls"/>
-  </ds:schemaRefs>
-</ds:datastoreItem>
+<file path=customXml/item3.xml><?xml version="1.0" encoding="utf-8"?>
+<p:properties xmlns:p="http://schemas.microsoft.com/office/2006/metadata/properties" xmlns:xsi="http://www.w3.org/2001/XMLSchema-instance" xmlns:pc="http://schemas.microsoft.com/office/infopath/2007/PartnerControls">
+  <documentManagement/>
+</p:properties>
 </file>
 
-<file path=customXml/itemProps3.xml><?xml version="1.0" encoding="utf-8"?>
-<ds:datastoreItem xmlns:ds="http://schemas.openxmlformats.org/officeDocument/2006/customXml" ds:itemID="{F8D90C0A-9D4B-4A28-A68B-80AD74697536}">
-  <ds:schemaRefs>
-    <ds:schemaRef ds:uri="http://schemas.openxmlformats.org/officeDocument/2006/bibliography"/>
-  </ds:schemaRefs>
-</ds:datastoreItem>
+<file path=customXml/item4.xml><?xml version="1.0" encoding="utf-8"?>
+<?mso-contentType ?>
+<FormTemplates xmlns="http://schemas.microsoft.com/sharepoint/v3/contenttype/forms">
+  <Display>DocumentLibraryForm</Display>
+  <Edit>DocumentLibraryForm</Edit>
+  <New>DocumentLibraryForm</New>
+</FormTemplates>
 </file>
 
-<file path=customXml/itemProps4.xml><?xml version="1.0" encoding="utf-8"?>
+<file path=customXml/itemProps1.xml><?xml version="1.0" encoding="utf-8"?>
 <ds:datastoreItem xmlns:ds="http://schemas.openxmlformats.org/officeDocument/2006/customXml" ds:itemID="{01E424B8-7F5C-4AFB-B5DC-5B5E84FCA5C9}">
   <ds:schemaRefs>
     <ds:schemaRef ds:uri="http://schemas.microsoft.com/office/2006/metadata/contentType"/>
@@ -6245,4 +6863,29 @@
     <ds:schemaRef ds:uri="http://schemas.microsoft.com/internal/obd"/>
   </ds:schemaRefs>
 </ds:datastoreItem>
+</file>
+
+<file path=customXml/itemProps2.xml><?xml version="1.0" encoding="utf-8"?>
+<ds:datastoreItem xmlns:ds="http://schemas.openxmlformats.org/officeDocument/2006/customXml" ds:itemID="{F8D90C0A-9D4B-4A28-A68B-80AD74697536}">
+  <ds:schemaRefs>
+    <ds:schemaRef ds:uri="http://schemas.openxmlformats.org/officeDocument/2006/bibliography"/>
+  </ds:schemaRefs>
+</ds:datastoreItem>
+</file>
+
+<file path=customXml/itemProps3.xml><?xml version="1.0" encoding="utf-8"?>
+<ds:datastoreItem xmlns:ds="http://schemas.openxmlformats.org/officeDocument/2006/customXml" ds:itemID="{AA86475F-0A07-486D-98FD-E1DB59BD1C40}">
+  <ds:schemaRefs>
+    <ds:schemaRef ds:uri="http://schemas.microsoft.com/office/2006/metadata/properties"/>
+    <ds:schemaRef ds:uri="http://schemas.microsoft.com/office/infopath/2007/PartnerControls"/>
+  </ds:schemaRefs>
+</ds:datastoreItem>
+</file>
+
+<file path=customXml/itemProps4.xml><?xml version="1.0" encoding="utf-8"?>
+<ds:datastoreItem xmlns:ds="http://schemas.openxmlformats.org/officeDocument/2006/customXml" ds:itemID="{B210324B-DC52-4819-BB97-4677CA913DF0}">
+  <ds:schemaRefs>
+    <ds:schemaRef ds:uri="http://schemas.microsoft.com/sharepoint/v3/contenttype/forms"/>
+  </ds:schemaRefs>
+</ds:datastoreItem>
 </file>
</xml_diff>

<commit_message>
modificacion completa de software ahora es wegb
</commit_message>
<xml_diff>
--- a/acta.docx
+++ b/acta.docx
@@ -573,25 +573,14 @@
                 <w:rFonts w:ascii="Arial" w:eastAsia="Arial" w:hAnsi="Arial" w:cs="Arial"/>
               </w:rPr>
             </w:pPr>
-            <w:r>
-              <w:rPr>
-                <w:rFonts w:ascii="Arial" w:eastAsia="Arial" w:hAnsi="Arial" w:cs="Arial"/>
-              </w:rPr>
-              <w:t xml:space="preserve">Se confirma la asistencia y participación del instructor asignado como líder de ficha </w:t>
-            </w:r>
-            <w:r>
-              <w:rPr>
-                <w:rFonts w:ascii="Arial" w:eastAsia="Arial" w:hAnsi="Arial" w:cs="Arial"/>
-                <w:bCs/>
-              </w:rPr>
-              <w:t>FAIBER ADRIAN ABRIL ALVARADO,</w:t>
-            </w:r>
-            <w:r>
-              <w:rPr>
-                <w:rFonts w:ascii="Arial" w:eastAsia="Arial" w:hAnsi="Arial" w:cs="Arial"/>
-              </w:rPr>
-              <w:t xml:space="preserve"> de acuerdo con la lista de asistencia anexa.</w:t>
-            </w:r>
+          </w:p>
+          <w:p>
+            <w:pPr>
+              <w:jc w:val="both"/>
+              <w:rPr>
+                <w:rFonts w:ascii="Arial" w:eastAsia="Arial" w:hAnsi="Arial" w:cs="Arial"/>
+              </w:rPr>
+            </w:pPr>
           </w:p>
           <w:p>
             <w:pPr>
@@ -8089,6 +8078,10 @@
 </file>
 
 <file path=customXml/item1.xml><?xml version="1.0" encoding="utf-8"?>
+<b:Sources xmlns:b="http://schemas.openxmlformats.org/officeDocument/2006/bibliography" xmlns="http://schemas.openxmlformats.org/officeDocument/2006/bibliography" SelectedStyle="\APASixthEditionOfficeOnline.xsl" StyleName="APA" Version="6"/>
+</file>
+
+<file path=customXml/item2.xml><?xml version="1.0" encoding="utf-8"?>
 <ct:contentTypeSchema xmlns:ct="http://schemas.microsoft.com/office/2006/metadata/contentType" xmlns:ma="http://schemas.microsoft.com/office/2006/metadata/properties/metaAttributes" ct:_="" ma:_="" ma:contentTypeName="Document" ma:contentTypeID="0x010100BB27D44C9E92C44E80A327525A1EA580" ma:contentTypeVersion="14" ma:contentTypeDescription="Create a new document." ma:contentTypeScope="" ma:versionID="124cf15169e8a63e3ae83d18d06d4001">
   <xsd:schema xmlns:xsd="http://www.w3.org/2001/XMLSchema" xmlns:xs="http://www.w3.org/2001/XMLSchema" xmlns:p="http://schemas.microsoft.com/office/2006/metadata/properties" xmlns:ns3="f9835f2c-a5d8-47b8-88a4-77a3324b5592" xmlns:ns4="1bf1a7e0-185b-409f-818a-54ddd52a2afa" targetNamespace="http://schemas.microsoft.com/office/2006/metadata/properties" ma:root="true" ma:fieldsID="97073f4e8bd9c05b34a0a30bc5735749" ns3:_="" ns4:_="">
     <xsd:import namespace="f9835f2c-a5d8-47b8-88a4-77a3324b5592"/>
@@ -8317,17 +8310,7 @@
 </ct:contentTypeSchema>
 </file>
 
-<file path=customXml/item2.xml><?xml version="1.0" encoding="utf-8"?>
-<b:Sources xmlns:b="http://schemas.openxmlformats.org/officeDocument/2006/bibliography" xmlns="http://schemas.openxmlformats.org/officeDocument/2006/bibliography" SelectedStyle="\APASixthEditionOfficeOnline.xsl" StyleName="APA" Version="6"/>
-</file>
-
 <file path=customXml/item3.xml><?xml version="1.0" encoding="utf-8"?>
-<p:properties xmlns:p="http://schemas.microsoft.com/office/2006/metadata/properties" xmlns:xsi="http://www.w3.org/2001/XMLSchema-instance" xmlns:pc="http://schemas.microsoft.com/office/infopath/2007/PartnerControls">
-  <documentManagement/>
-</p:properties>
-</file>
-
-<file path=customXml/item4.xml><?xml version="1.0" encoding="utf-8"?>
 <?mso-contentType ?>
 <FormTemplates xmlns="http://schemas.microsoft.com/sharepoint/v3/contenttype/forms">
   <Display>DocumentLibraryForm</Display>
@@ -8336,7 +8319,21 @@
 </FormTemplates>
 </file>
 
+<file path=customXml/item4.xml><?xml version="1.0" encoding="utf-8"?>
+<p:properties xmlns:p="http://schemas.microsoft.com/office/2006/metadata/properties" xmlns:xsi="http://www.w3.org/2001/XMLSchema-instance" xmlns:pc="http://schemas.microsoft.com/office/infopath/2007/PartnerControls">
+  <documentManagement/>
+</p:properties>
+</file>
+
 <file path=customXml/itemProps1.xml><?xml version="1.0" encoding="utf-8"?>
+<ds:datastoreItem xmlns:ds="http://schemas.openxmlformats.org/officeDocument/2006/customXml" ds:itemID="{F8D90C0A-9D4B-4A28-A68B-80AD74697536}">
+  <ds:schemaRefs>
+    <ds:schemaRef ds:uri="http://schemas.openxmlformats.org/officeDocument/2006/bibliography"/>
+  </ds:schemaRefs>
+</ds:datastoreItem>
+</file>
+
+<file path=customXml/itemProps2.xml><?xml version="1.0" encoding="utf-8"?>
 <ds:datastoreItem xmlns:ds="http://schemas.openxmlformats.org/officeDocument/2006/customXml" ds:itemID="{01E424B8-7F5C-4AFB-B5DC-5B5E84FCA5C9}">
   <ds:schemaRefs>
     <ds:schemaRef ds:uri="http://schemas.microsoft.com/office/2006/metadata/contentType"/>
@@ -8355,27 +8352,19 @@
 </ds:datastoreItem>
 </file>
 
-<file path=customXml/itemProps2.xml><?xml version="1.0" encoding="utf-8"?>
-<ds:datastoreItem xmlns:ds="http://schemas.openxmlformats.org/officeDocument/2006/customXml" ds:itemID="{F8D90C0A-9D4B-4A28-A68B-80AD74697536}">
+<file path=customXml/itemProps3.xml><?xml version="1.0" encoding="utf-8"?>
+<ds:datastoreItem xmlns:ds="http://schemas.openxmlformats.org/officeDocument/2006/customXml" ds:itemID="{B210324B-DC52-4819-BB97-4677CA913DF0}">
   <ds:schemaRefs>
-    <ds:schemaRef ds:uri="http://schemas.openxmlformats.org/officeDocument/2006/bibliography"/>
+    <ds:schemaRef ds:uri="http://schemas.microsoft.com/sharepoint/v3/contenttype/forms"/>
   </ds:schemaRefs>
 </ds:datastoreItem>
 </file>
 
-<file path=customXml/itemProps3.xml><?xml version="1.0" encoding="utf-8"?>
+<file path=customXml/itemProps4.xml><?xml version="1.0" encoding="utf-8"?>
 <ds:datastoreItem xmlns:ds="http://schemas.openxmlformats.org/officeDocument/2006/customXml" ds:itemID="{AA86475F-0A07-486D-98FD-E1DB59BD1C40}">
   <ds:schemaRefs>
     <ds:schemaRef ds:uri="http://schemas.microsoft.com/office/2006/metadata/properties"/>
     <ds:schemaRef ds:uri="http://schemas.microsoft.com/office/infopath/2007/PartnerControls"/>
   </ds:schemaRefs>
 </ds:datastoreItem>
-</file>
-
-<file path=customXml/itemProps4.xml><?xml version="1.0" encoding="utf-8"?>
-<ds:datastoreItem xmlns:ds="http://schemas.openxmlformats.org/officeDocument/2006/customXml" ds:itemID="{B210324B-DC52-4819-BB97-4677CA913DF0}">
-  <ds:schemaRefs>
-    <ds:schemaRef ds:uri="http://schemas.microsoft.com/sharepoint/v3/contenttype/forms"/>
-  </ds:schemaRefs>
-</ds:datastoreItem>
 </file>
</xml_diff>